<commit_message>
penambahan lampiran dan numberin daftar pustaka dan lampiran, daftar isi, penambahan lampiran
</commit_message>
<xml_diff>
--- a/DAFTAR ISI v2.docx
+++ b/DAFTAR ISI v2.docx
@@ -2405,18 +2405,84 @@
           <w:bCs/>
           <w:sz w:val="24"/>
           <w:szCs w:val="24"/>
+          <w:lang w:eastAsia="id-ID"/>
+        </w:rPr>
+      </w:pPr>
+      <w:r>
+        <w:rPr>
+          <w:rFonts w:ascii="Times New Roman" w:eastAsia="Times New Roman" w:hAnsi="Times New Roman" w:cs="Times New Roman"/>
+          <w:bCs/>
+          <w:sz w:val="24"/>
+          <w:szCs w:val="24"/>
+          <w:lang w:eastAsia="id-ID"/>
+        </w:rPr>
+        <w:t>DAFTAR PUSTAKA</w:t>
+      </w:r>
+      <w:r>
+        <w:rPr>
+          <w:rFonts w:ascii="Times New Roman" w:eastAsia="Times New Roman" w:hAnsi="Times New Roman" w:cs="Times New Roman"/>
+          <w:bCs/>
+          <w:sz w:val="24"/>
+          <w:szCs w:val="24"/>
+          <w:lang w:eastAsia="id-ID"/>
+        </w:rPr>
+        <w:tab/>
+      </w:r>
+      <w:r>
+        <w:rPr>
+          <w:rFonts w:ascii="Times New Roman" w:eastAsia="Times New Roman" w:hAnsi="Times New Roman" w:cs="Times New Roman"/>
+          <w:bCs/>
+          <w:sz w:val="24"/>
+          <w:szCs w:val="24"/>
+          <w:lang w:eastAsia="id-ID"/>
+        </w:rPr>
+        <w:tab/>
+      </w:r>
+      <w:r>
+        <w:rPr>
+          <w:rFonts w:ascii="Times New Roman" w:eastAsia="Times New Roman" w:hAnsi="Times New Roman" w:cs="Times New Roman"/>
+          <w:bCs/>
+          <w:sz w:val="24"/>
+          <w:szCs w:val="24"/>
+          <w:lang w:val="en-ID" w:eastAsia="id-ID"/>
+        </w:rPr>
+        <w:t>2</w:t>
+      </w:r>
+      <w:r>
+        <w:rPr>
+          <w:rFonts w:ascii="Times New Roman" w:eastAsia="Times New Roman" w:hAnsi="Times New Roman" w:cs="Times New Roman"/>
+          <w:bCs/>
+          <w:sz w:val="24"/>
+          <w:szCs w:val="24"/>
           <w:lang w:val="en-US" w:eastAsia="id-ID"/>
         </w:rPr>
-      </w:pPr>
-      <w:r>
-        <w:rPr>
-          <w:rFonts w:ascii="Times New Roman" w:eastAsia="Times New Roman" w:hAnsi="Times New Roman" w:cs="Times New Roman"/>
-          <w:bCs/>
-          <w:sz w:val="24"/>
-          <w:szCs w:val="24"/>
-          <w:lang w:eastAsia="id-ID"/>
-        </w:rPr>
-        <w:t>DAFTAR PUSTAKA</w:t>
+        <w:t>6</w:t>
+      </w:r>
+    </w:p>
+    <w:p>
+      <w:pPr>
+        <w:tabs>
+          <w:tab w:val="left" w:leader="dot" w:pos="7088"/>
+          <w:tab w:val="right" w:pos="7938"/>
+        </w:tabs>
+        <w:spacing w:after="0" w:line="480" w:lineRule="auto"/>
+        <w:rPr>
+          <w:rFonts w:ascii="Times New Roman" w:eastAsia="Times New Roman" w:hAnsi="Times New Roman" w:cs="Times New Roman"/>
+          <w:bCs/>
+          <w:sz w:val="24"/>
+          <w:szCs w:val="24"/>
+          <w:lang w:val="en-US" w:eastAsia="id-ID"/>
+        </w:rPr>
+      </w:pPr>
+      <w:r>
+        <w:rPr>
+          <w:rFonts w:ascii="Times New Roman" w:eastAsia="Times New Roman" w:hAnsi="Times New Roman" w:cs="Times New Roman"/>
+          <w:bCs/>
+          <w:sz w:val="24"/>
+          <w:szCs w:val="24"/>
+          <w:lang w:eastAsia="id-ID"/>
+        </w:rPr>
+        <w:t>LAMPIRAN LAMPIRAN</w:t>
       </w:r>
       <w:r>
         <w:rPr>
@@ -2454,9 +2520,9 @@
           <w:bCs/>
           <w:sz w:val="24"/>
           <w:szCs w:val="24"/>
-          <w:lang w:val="en-US" w:eastAsia="id-ID"/>
-        </w:rPr>
-        <w:t>6</w:t>
+          <w:lang w:eastAsia="id-ID"/>
+        </w:rPr>
+        <w:t>8</w:t>
       </w:r>
       <w:r>
         <w:rPr>
@@ -3191,7 +3257,7 @@
         <w:rPr>
           <w:noProof/>
         </w:rPr>
-        <w:t>vii</w:t>
+        <w:t>vi</w:t>
       </w:r>
     </w:fldSimple>
   </w:p>
@@ -4296,6 +4362,7 @@
   <w:style w:type="character" w:default="1" w:styleId="DefaultParagraphFont">
     <w:name w:val="Default Paragraph Font"/>
     <w:uiPriority w:val="1"/>
+    <w:semiHidden/>
     <w:unhideWhenUsed/>
   </w:style>
   <w:style w:type="table" w:default="1" w:styleId="TableNormal">
@@ -4647,7 +4714,7 @@
   <a:extraClrSchemeLst/>
   <a:extLst>
     <a:ext uri="{05A4C25C-085E-4340-85A3-A5531E510DB2}">
-      <thm15:themeFamily xmlns:thm15="http://schemas.microsoft.com/office/thememl/2012/main" xmlns="" name="Office Theme" id="{62F939B6-93AF-4DB8-9C6B-D6C7DFDC589F}" vid="{4A3C46E8-61CC-4603-A589-7422A47A8E4A}"/>
+      <thm15:themeFamily xmlns="" xmlns:thm15="http://schemas.microsoft.com/office/thememl/2012/main" name="Office Theme" id="{62F939B6-93AF-4DB8-9C6B-D6C7DFDC589F}" vid="{4A3C46E8-61CC-4603-A589-7422A47A8E4A}"/>
     </a:ext>
   </a:extLst>
 </a:theme>

</xml_diff>

<commit_message>
tambah ref tentang mobile android
</commit_message>
<xml_diff>
--- a/DAFTAR ISI v2.docx
+++ b/DAFTAR ISI v2.docx
@@ -1,6 +1,6 @@
 
 <file path=word/document.xml><?xml version="1.0" encoding="utf-8"?>
-<w:document xmlns:wpc="http://schemas.microsoft.com/office/word/2010/wordprocessingCanvas" xmlns:cx="http://schemas.microsoft.com/office/drawing/2014/chartex" xmlns:cx1="http://schemas.microsoft.com/office/drawing/2015/9/8/chartex" xmlns:cx2="http://schemas.microsoft.com/office/drawing/2015/10/21/chartex" xmlns:cx3="http://schemas.microsoft.com/office/drawing/2016/5/9/chartex" xmlns:cx4="http://schemas.microsoft.com/office/drawing/2016/5/10/chartex" xmlns:cx5="http://schemas.microsoft.com/office/drawing/2016/5/11/chartex" xmlns:cx6="http://schemas.microsoft.com/office/drawing/2016/5/12/chartex" xmlns:cx7="http://schemas.microsoft.com/office/drawing/2016/5/13/chartex" xmlns:cx8="http://schemas.microsoft.com/office/drawing/2016/5/14/chartex" xmlns:mc="http://schemas.openxmlformats.org/markup-compatibility/2006" xmlns:aink="http://schemas.microsoft.com/office/drawing/2016/ink" xmlns:am3d="http://schemas.microsoft.com/office/drawing/2017/model3d" xmlns:o="urn:schemas-microsoft-com:office:office" xmlns:r="http://schemas.openxmlformats.org/officeDocument/2006/relationships" xmlns:m="http://schemas.openxmlformats.org/officeDocument/2006/math" xmlns:v="urn:schemas-microsoft-com:vml" xmlns:wp14="http://schemas.microsoft.com/office/word/2010/wordprocessingDrawing" xmlns:wp="http://schemas.openxmlformats.org/drawingml/2006/wordprocessingDrawing" xmlns:w10="urn:schemas-microsoft-com:office:word" xmlns:w="http://schemas.openxmlformats.org/wordprocessingml/2006/main" xmlns:w14="http://schemas.microsoft.com/office/word/2010/wordml" xmlns:w15="http://schemas.microsoft.com/office/word/2012/wordml" xmlns:w16cid="http://schemas.microsoft.com/office/word/2016/wordml/cid" xmlns:w16se="http://schemas.microsoft.com/office/word/2015/wordml/symex" xmlns:wpg="http://schemas.microsoft.com/office/word/2010/wordprocessingGroup" xmlns:wpi="http://schemas.microsoft.com/office/word/2010/wordprocessingInk" xmlns:wne="http://schemas.microsoft.com/office/word/2006/wordml" xmlns:wps="http://schemas.microsoft.com/office/word/2010/wordprocessingShape" mc:Ignorable="w14 w15 w16se w16cid wp14">
+<w:document xmlns:wpc="http://schemas.microsoft.com/office/word/2010/wordprocessingCanvas" xmlns:mc="http://schemas.openxmlformats.org/markup-compatibility/2006" xmlns:o="urn:schemas-microsoft-com:office:office" xmlns:r="http://schemas.openxmlformats.org/officeDocument/2006/relationships" xmlns:m="http://schemas.openxmlformats.org/officeDocument/2006/math" xmlns:v="urn:schemas-microsoft-com:vml" xmlns:wp14="http://schemas.microsoft.com/office/word/2010/wordprocessingDrawing" xmlns:wp="http://schemas.openxmlformats.org/drawingml/2006/wordprocessingDrawing" xmlns:w10="urn:schemas-microsoft-com:office:word" xmlns:w="http://schemas.openxmlformats.org/wordprocessingml/2006/main" xmlns:w14="http://schemas.microsoft.com/office/word/2010/wordml" xmlns:w15="http://schemas.microsoft.com/office/word/2012/wordml" xmlns:wpg="http://schemas.microsoft.com/office/word/2010/wordprocessingGroup" xmlns:wpi="http://schemas.microsoft.com/office/word/2010/wordprocessingInk" xmlns:wne="http://schemas.microsoft.com/office/word/2006/wordml" xmlns:wps="http://schemas.microsoft.com/office/word/2010/wordprocessingShape" mc:Ignorable="w14 w15 wp14">
   <w:body>
     <w:p>
       <w:pPr>
@@ -1483,6 +1483,7 @@
           <w:szCs w:val="24"/>
           <w:lang w:val="en-ID" w:eastAsia="id-ID"/>
         </w:rPr>
+        <w:lastRenderedPageBreak/>
         <w:t>Hypertext Markup Language (HTML)</w:t>
       </w:r>
       <w:r>
@@ -1806,6 +1807,155 @@
       <w:pPr>
         <w:pStyle w:val="ListParagraph"/>
         <w:numPr>
+          <w:ilvl w:val="2"/>
+          <w:numId w:val="4"/>
+        </w:numPr>
+        <w:tabs>
+          <w:tab w:val="left" w:leader="dot" w:pos="7088"/>
+          <w:tab w:val="right" w:pos="7938"/>
+        </w:tabs>
+        <w:spacing w:after="0" w:line="480" w:lineRule="auto"/>
+        <w:ind w:left="709"/>
+        <w:rPr>
+          <w:rFonts w:ascii="Times New Roman" w:eastAsia="Times New Roman" w:hAnsi="Times New Roman" w:cs="Times New Roman"/>
+          <w:sz w:val="24"/>
+          <w:szCs w:val="24"/>
+          <w:lang w:eastAsia="id-ID"/>
+        </w:rPr>
+      </w:pPr>
+      <w:r>
+        <w:rPr>
+          <w:rFonts w:ascii="Times New Roman" w:eastAsia="Times New Roman" w:hAnsi="Times New Roman" w:cs="Times New Roman"/>
+          <w:sz w:val="24"/>
+          <w:szCs w:val="24"/>
+          <w:lang w:val="en-ID" w:eastAsia="id-ID"/>
+        </w:rPr>
+        <w:t>Java</w:t>
+      </w:r>
+      <w:r>
+        <w:rPr>
+          <w:rFonts w:ascii="Times New Roman" w:eastAsia="Times New Roman" w:hAnsi="Times New Roman" w:cs="Times New Roman"/>
+          <w:sz w:val="24"/>
+          <w:szCs w:val="24"/>
+          <w:lang w:val="en-ID" w:eastAsia="id-ID"/>
+        </w:rPr>
+        <w:tab/>
+      </w:r>
+      <w:r>
+        <w:rPr>
+          <w:rFonts w:ascii="Times New Roman" w:eastAsia="Times New Roman" w:hAnsi="Times New Roman" w:cs="Times New Roman"/>
+          <w:sz w:val="24"/>
+          <w:szCs w:val="24"/>
+          <w:lang w:val="en-ID" w:eastAsia="id-ID"/>
+        </w:rPr>
+        <w:tab/>
+        <w:t>20</w:t>
+      </w:r>
+    </w:p>
+    <w:p>
+      <w:pPr>
+        <w:pStyle w:val="ListParagraph"/>
+        <w:numPr>
+          <w:ilvl w:val="2"/>
+          <w:numId w:val="4"/>
+        </w:numPr>
+        <w:tabs>
+          <w:tab w:val="left" w:leader="dot" w:pos="7088"/>
+          <w:tab w:val="right" w:pos="7938"/>
+        </w:tabs>
+        <w:spacing w:after="0" w:line="480" w:lineRule="auto"/>
+        <w:ind w:left="709"/>
+        <w:rPr>
+          <w:rFonts w:ascii="Times New Roman" w:eastAsia="Times New Roman" w:hAnsi="Times New Roman" w:cs="Times New Roman"/>
+          <w:sz w:val="24"/>
+          <w:szCs w:val="24"/>
+          <w:lang w:eastAsia="id-ID"/>
+        </w:rPr>
+      </w:pPr>
+      <w:r>
+        <w:rPr>
+          <w:rFonts w:ascii="Times New Roman" w:eastAsia="Times New Roman" w:hAnsi="Times New Roman" w:cs="Times New Roman"/>
+          <w:sz w:val="24"/>
+          <w:szCs w:val="24"/>
+          <w:lang w:val="en-ID" w:eastAsia="id-ID"/>
+        </w:rPr>
+        <w:t>Web Service</w:t>
+      </w:r>
+      <w:r>
+        <w:rPr>
+          <w:rFonts w:ascii="Times New Roman" w:eastAsia="Times New Roman" w:hAnsi="Times New Roman" w:cs="Times New Roman"/>
+          <w:sz w:val="24"/>
+          <w:szCs w:val="24"/>
+          <w:lang w:val="en-ID" w:eastAsia="id-ID"/>
+        </w:rPr>
+        <w:tab/>
+      </w:r>
+      <w:r>
+        <w:rPr>
+          <w:rFonts w:ascii="Times New Roman" w:eastAsia="Times New Roman" w:hAnsi="Times New Roman" w:cs="Times New Roman"/>
+          <w:sz w:val="24"/>
+          <w:szCs w:val="24"/>
+          <w:lang w:val="en-ID" w:eastAsia="id-ID"/>
+        </w:rPr>
+        <w:tab/>
+        <w:t>21</w:t>
+      </w:r>
+    </w:p>
+    <w:p>
+      <w:pPr>
+        <w:pStyle w:val="ListParagraph"/>
+        <w:numPr>
+          <w:ilvl w:val="2"/>
+          <w:numId w:val="4"/>
+        </w:numPr>
+        <w:tabs>
+          <w:tab w:val="left" w:leader="dot" w:pos="7088"/>
+          <w:tab w:val="right" w:pos="7938"/>
+        </w:tabs>
+        <w:spacing w:after="0" w:line="480" w:lineRule="auto"/>
+        <w:ind w:left="709"/>
+        <w:rPr>
+          <w:rFonts w:ascii="Times New Roman" w:eastAsia="Times New Roman" w:hAnsi="Times New Roman" w:cs="Times New Roman"/>
+          <w:sz w:val="24"/>
+          <w:szCs w:val="24"/>
+          <w:lang w:eastAsia="id-ID"/>
+        </w:rPr>
+      </w:pPr>
+      <w:r>
+        <w:rPr>
+          <w:rFonts w:ascii="Times New Roman" w:eastAsia="Times New Roman" w:hAnsi="Times New Roman" w:cs="Times New Roman"/>
+          <w:sz w:val="24"/>
+          <w:szCs w:val="24"/>
+          <w:lang w:val="en-ID" w:eastAsia="id-ID"/>
+        </w:rPr>
+        <w:t>Android</w:t>
+      </w:r>
+      <w:r>
+        <w:rPr>
+          <w:rFonts w:ascii="Times New Roman" w:eastAsia="Times New Roman" w:hAnsi="Times New Roman" w:cs="Times New Roman"/>
+          <w:sz w:val="24"/>
+          <w:szCs w:val="24"/>
+          <w:lang w:val="en-ID" w:eastAsia="id-ID"/>
+        </w:rPr>
+        <w:tab/>
+      </w:r>
+      <w:r>
+        <w:rPr>
+          <w:rFonts w:ascii="Times New Roman" w:eastAsia="Times New Roman" w:hAnsi="Times New Roman" w:cs="Times New Roman"/>
+          <w:sz w:val="24"/>
+          <w:szCs w:val="24"/>
+          <w:lang w:val="en-ID" w:eastAsia="id-ID"/>
+        </w:rPr>
+        <w:tab/>
+        <w:t>22</w:t>
+      </w:r>
+      <w:bookmarkStart w:id="0" w:name="_GoBack"/>
+      <w:bookmarkEnd w:id="0"/>
+    </w:p>
+    <w:p>
+      <w:pPr>
+        <w:pStyle w:val="ListParagraph"/>
+        <w:numPr>
           <w:ilvl w:val="1"/>
           <w:numId w:val="4"/>
         </w:numPr>
@@ -2744,6 +2894,7 @@
           <w:szCs w:val="24"/>
           <w:lang w:eastAsia="id-ID"/>
         </w:rPr>
+        <w:lastRenderedPageBreak/>
         <w:t>LAMPIRAN LAMPIRAN</w:t>
       </w:r>
       <w:r>
@@ -2973,7 +3124,6 @@
         </w:rPr>
         <w:t xml:space="preserve">Tabel 2.3 </w:t>
       </w:r>
-      <w:proofErr w:type="gramStart"/>
       <w:r>
         <w:rPr>
           <w:rFonts w:ascii="Times New Roman" w:hAnsi="Times New Roman" w:cs="Times New Roman"/>
@@ -2981,17 +3131,7 @@
           <w:szCs w:val="24"/>
           <w:lang w:val="en-US"/>
         </w:rPr>
-        <w:t>Simbol  Activity</w:t>
-      </w:r>
-      <w:proofErr w:type="gramEnd"/>
-      <w:r>
-        <w:rPr>
-          <w:rFonts w:ascii="Times New Roman" w:hAnsi="Times New Roman" w:cs="Times New Roman"/>
-          <w:sz w:val="24"/>
-          <w:szCs w:val="24"/>
-          <w:lang w:val="en-US"/>
-        </w:rPr>
-        <w:t xml:space="preserve"> Diagram</w:t>
+        <w:t>Simbol  Activity Diagram</w:t>
       </w:r>
       <w:r>
         <w:rPr>
@@ -3281,8 +3421,6 @@
         <w:tab/>
         <w:t>6</w:t>
       </w:r>
-      <w:bookmarkStart w:id="0" w:name="_GoBack"/>
-      <w:bookmarkEnd w:id="0"/>
     </w:p>
     <w:p>
       <w:pPr>
@@ -3411,7 +3549,7 @@
 </file>
 
 <file path=word/endnotes.xml><?xml version="1.0" encoding="utf-8"?>
-<w:endnotes xmlns:wpc="http://schemas.microsoft.com/office/word/2010/wordprocessingCanvas" xmlns:cx="http://schemas.microsoft.com/office/drawing/2014/chartex" xmlns:cx1="http://schemas.microsoft.com/office/drawing/2015/9/8/chartex" xmlns:cx2="http://schemas.microsoft.com/office/drawing/2015/10/21/chartex" xmlns:cx3="http://schemas.microsoft.com/office/drawing/2016/5/9/chartex" xmlns:cx4="http://schemas.microsoft.com/office/drawing/2016/5/10/chartex" xmlns:cx5="http://schemas.microsoft.com/office/drawing/2016/5/11/chartex" xmlns:cx6="http://schemas.microsoft.com/office/drawing/2016/5/12/chartex" xmlns:cx7="http://schemas.microsoft.com/office/drawing/2016/5/13/chartex" xmlns:cx8="http://schemas.microsoft.com/office/drawing/2016/5/14/chartex" xmlns:mc="http://schemas.openxmlformats.org/markup-compatibility/2006" xmlns:aink="http://schemas.microsoft.com/office/drawing/2016/ink" xmlns:am3d="http://schemas.microsoft.com/office/drawing/2017/model3d" xmlns:o="urn:schemas-microsoft-com:office:office" xmlns:r="http://schemas.openxmlformats.org/officeDocument/2006/relationships" xmlns:m="http://schemas.openxmlformats.org/officeDocument/2006/math" xmlns:v="urn:schemas-microsoft-com:vml" xmlns:wp14="http://schemas.microsoft.com/office/word/2010/wordprocessingDrawing" xmlns:wp="http://schemas.openxmlformats.org/drawingml/2006/wordprocessingDrawing" xmlns:w10="urn:schemas-microsoft-com:office:word" xmlns:w="http://schemas.openxmlformats.org/wordprocessingml/2006/main" xmlns:w14="http://schemas.microsoft.com/office/word/2010/wordml" xmlns:w15="http://schemas.microsoft.com/office/word/2012/wordml" xmlns:w16cid="http://schemas.microsoft.com/office/word/2016/wordml/cid" xmlns:w16se="http://schemas.microsoft.com/office/word/2015/wordml/symex" xmlns:wpg="http://schemas.microsoft.com/office/word/2010/wordprocessingGroup" xmlns:wpi="http://schemas.microsoft.com/office/word/2010/wordprocessingInk" xmlns:wne="http://schemas.microsoft.com/office/word/2006/wordml" xmlns:wps="http://schemas.microsoft.com/office/word/2010/wordprocessingShape" mc:Ignorable="w14 w15 w16se w16cid wp14">
+<w:endnotes xmlns:wpc="http://schemas.microsoft.com/office/word/2010/wordprocessingCanvas" xmlns:mc="http://schemas.openxmlformats.org/markup-compatibility/2006" xmlns:o="urn:schemas-microsoft-com:office:office" xmlns:r="http://schemas.openxmlformats.org/officeDocument/2006/relationships" xmlns:m="http://schemas.openxmlformats.org/officeDocument/2006/math" xmlns:v="urn:schemas-microsoft-com:vml" xmlns:wp14="http://schemas.microsoft.com/office/word/2010/wordprocessingDrawing" xmlns:wp="http://schemas.openxmlformats.org/drawingml/2006/wordprocessingDrawing" xmlns:w10="urn:schemas-microsoft-com:office:word" xmlns:w="http://schemas.openxmlformats.org/wordprocessingml/2006/main" xmlns:w14="http://schemas.microsoft.com/office/word/2010/wordml" xmlns:w15="http://schemas.microsoft.com/office/word/2012/wordml" xmlns:wpg="http://schemas.microsoft.com/office/word/2010/wordprocessingGroup" xmlns:wpi="http://schemas.microsoft.com/office/word/2010/wordprocessingInk" xmlns:wne="http://schemas.microsoft.com/office/word/2006/wordml" xmlns:wps="http://schemas.microsoft.com/office/word/2010/wordprocessingShape" mc:Ignorable="w14 w15 wp14">
   <w:endnote w:type="separator" w:id="-1">
     <w:p>
       <w:pPr>
@@ -3436,7 +3574,7 @@
 </file>
 
 <file path=word/footer1.xml><?xml version="1.0" encoding="utf-8"?>
-<w:ftr xmlns:wpc="http://schemas.microsoft.com/office/word/2010/wordprocessingCanvas" xmlns:cx="http://schemas.microsoft.com/office/drawing/2014/chartex" xmlns:cx1="http://schemas.microsoft.com/office/drawing/2015/9/8/chartex" xmlns:cx2="http://schemas.microsoft.com/office/drawing/2015/10/21/chartex" xmlns:cx3="http://schemas.microsoft.com/office/drawing/2016/5/9/chartex" xmlns:cx4="http://schemas.microsoft.com/office/drawing/2016/5/10/chartex" xmlns:cx5="http://schemas.microsoft.com/office/drawing/2016/5/11/chartex" xmlns:cx6="http://schemas.microsoft.com/office/drawing/2016/5/12/chartex" xmlns:cx7="http://schemas.microsoft.com/office/drawing/2016/5/13/chartex" xmlns:cx8="http://schemas.microsoft.com/office/drawing/2016/5/14/chartex" xmlns:mc="http://schemas.openxmlformats.org/markup-compatibility/2006" xmlns:aink="http://schemas.microsoft.com/office/drawing/2016/ink" xmlns:am3d="http://schemas.microsoft.com/office/drawing/2017/model3d" xmlns:o="urn:schemas-microsoft-com:office:office" xmlns:r="http://schemas.openxmlformats.org/officeDocument/2006/relationships" xmlns:m="http://schemas.openxmlformats.org/officeDocument/2006/math" xmlns:v="urn:schemas-microsoft-com:vml" xmlns:wp14="http://schemas.microsoft.com/office/word/2010/wordprocessingDrawing" xmlns:wp="http://schemas.openxmlformats.org/drawingml/2006/wordprocessingDrawing" xmlns:w10="urn:schemas-microsoft-com:office:word" xmlns:w="http://schemas.openxmlformats.org/wordprocessingml/2006/main" xmlns:w14="http://schemas.microsoft.com/office/word/2010/wordml" xmlns:w15="http://schemas.microsoft.com/office/word/2012/wordml" xmlns:w16cid="http://schemas.microsoft.com/office/word/2016/wordml/cid" xmlns:w16se="http://schemas.microsoft.com/office/word/2015/wordml/symex" xmlns:wpg="http://schemas.microsoft.com/office/word/2010/wordprocessingGroup" xmlns:wpi="http://schemas.microsoft.com/office/word/2010/wordprocessingInk" xmlns:wne="http://schemas.microsoft.com/office/word/2006/wordml" xmlns:wps="http://schemas.microsoft.com/office/word/2010/wordprocessingShape" mc:Ignorable="w14 w15 w16se w16cid wp14">
+<w:ftr xmlns:wpc="http://schemas.microsoft.com/office/word/2010/wordprocessingCanvas" xmlns:mc="http://schemas.openxmlformats.org/markup-compatibility/2006" xmlns:o="urn:schemas-microsoft-com:office:office" xmlns:r="http://schemas.openxmlformats.org/officeDocument/2006/relationships" xmlns:m="http://schemas.openxmlformats.org/officeDocument/2006/math" xmlns:v="urn:schemas-microsoft-com:vml" xmlns:wp14="http://schemas.microsoft.com/office/word/2010/wordprocessingDrawing" xmlns:wp="http://schemas.openxmlformats.org/drawingml/2006/wordprocessingDrawing" xmlns:w10="urn:schemas-microsoft-com:office:word" xmlns:w="http://schemas.openxmlformats.org/wordprocessingml/2006/main" xmlns:w14="http://schemas.microsoft.com/office/word/2010/wordml" xmlns:w15="http://schemas.microsoft.com/office/word/2012/wordml" xmlns:wpg="http://schemas.microsoft.com/office/word/2010/wordprocessingGroup" xmlns:wpi="http://schemas.microsoft.com/office/word/2010/wordprocessingInk" xmlns:wne="http://schemas.microsoft.com/office/word/2006/wordml" xmlns:wps="http://schemas.microsoft.com/office/word/2010/wordprocessingShape" mc:Ignorable="w14 w15 wp14">
   <w:p>
     <w:pPr>
       <w:pStyle w:val="Footer"/>
@@ -3447,7 +3585,7 @@
 </file>
 
 <file path=word/footer2.xml><?xml version="1.0" encoding="utf-8"?>
-<w:ftr xmlns:wpc="http://schemas.microsoft.com/office/word/2010/wordprocessingCanvas" xmlns:cx="http://schemas.microsoft.com/office/drawing/2014/chartex" xmlns:cx1="http://schemas.microsoft.com/office/drawing/2015/9/8/chartex" xmlns:cx2="http://schemas.microsoft.com/office/drawing/2015/10/21/chartex" xmlns:cx3="http://schemas.microsoft.com/office/drawing/2016/5/9/chartex" xmlns:cx4="http://schemas.microsoft.com/office/drawing/2016/5/10/chartex" xmlns:cx5="http://schemas.microsoft.com/office/drawing/2016/5/11/chartex" xmlns:cx6="http://schemas.microsoft.com/office/drawing/2016/5/12/chartex" xmlns:cx7="http://schemas.microsoft.com/office/drawing/2016/5/13/chartex" xmlns:cx8="http://schemas.microsoft.com/office/drawing/2016/5/14/chartex" xmlns:mc="http://schemas.openxmlformats.org/markup-compatibility/2006" xmlns:aink="http://schemas.microsoft.com/office/drawing/2016/ink" xmlns:am3d="http://schemas.microsoft.com/office/drawing/2017/model3d" xmlns:o="urn:schemas-microsoft-com:office:office" xmlns:r="http://schemas.openxmlformats.org/officeDocument/2006/relationships" xmlns:m="http://schemas.openxmlformats.org/officeDocument/2006/math" xmlns:v="urn:schemas-microsoft-com:vml" xmlns:wp14="http://schemas.microsoft.com/office/word/2010/wordprocessingDrawing" xmlns:wp="http://schemas.openxmlformats.org/drawingml/2006/wordprocessingDrawing" xmlns:w10="urn:schemas-microsoft-com:office:word" xmlns:w="http://schemas.openxmlformats.org/wordprocessingml/2006/main" xmlns:w14="http://schemas.microsoft.com/office/word/2010/wordml" xmlns:w15="http://schemas.microsoft.com/office/word/2012/wordml" xmlns:w16cid="http://schemas.microsoft.com/office/word/2016/wordml/cid" xmlns:w16se="http://schemas.microsoft.com/office/word/2015/wordml/symex" xmlns:wpg="http://schemas.microsoft.com/office/word/2010/wordprocessingGroup" xmlns:wpi="http://schemas.microsoft.com/office/word/2010/wordprocessingInk" xmlns:wne="http://schemas.microsoft.com/office/word/2006/wordml" xmlns:wps="http://schemas.microsoft.com/office/word/2010/wordprocessingShape" mc:Ignorable="w14 w15 w16se w16cid wp14">
+<w:ftr xmlns:wpc="http://schemas.microsoft.com/office/word/2010/wordprocessingCanvas" xmlns:mc="http://schemas.openxmlformats.org/markup-compatibility/2006" xmlns:o="urn:schemas-microsoft-com:office:office" xmlns:r="http://schemas.openxmlformats.org/officeDocument/2006/relationships" xmlns:m="http://schemas.openxmlformats.org/officeDocument/2006/math" xmlns:v="urn:schemas-microsoft-com:vml" xmlns:wp14="http://schemas.microsoft.com/office/word/2010/wordprocessingDrawing" xmlns:wp="http://schemas.openxmlformats.org/drawingml/2006/wordprocessingDrawing" xmlns:w10="urn:schemas-microsoft-com:office:word" xmlns:w="http://schemas.openxmlformats.org/wordprocessingml/2006/main" xmlns:w14="http://schemas.microsoft.com/office/word/2010/wordml" xmlns:w15="http://schemas.microsoft.com/office/word/2012/wordml" xmlns:wpg="http://schemas.microsoft.com/office/word/2010/wordprocessingGroup" xmlns:wpi="http://schemas.microsoft.com/office/word/2010/wordprocessingInk" xmlns:wne="http://schemas.microsoft.com/office/word/2006/wordml" xmlns:wps="http://schemas.microsoft.com/office/word/2010/wordprocessingShape" mc:Ignorable="w14 w15 wp14">
   <w:sdt>
     <w:sdtPr>
       <w:id w:val="974670676"/>
@@ -3480,7 +3618,7 @@
 </file>
 
 <file path=word/footer3.xml><?xml version="1.0" encoding="utf-8"?>
-<w:ftr xmlns:wpc="http://schemas.microsoft.com/office/word/2010/wordprocessingCanvas" xmlns:cx="http://schemas.microsoft.com/office/drawing/2014/chartex" xmlns:cx1="http://schemas.microsoft.com/office/drawing/2015/9/8/chartex" xmlns:cx2="http://schemas.microsoft.com/office/drawing/2015/10/21/chartex" xmlns:cx3="http://schemas.microsoft.com/office/drawing/2016/5/9/chartex" xmlns:cx4="http://schemas.microsoft.com/office/drawing/2016/5/10/chartex" xmlns:cx5="http://schemas.microsoft.com/office/drawing/2016/5/11/chartex" xmlns:cx6="http://schemas.microsoft.com/office/drawing/2016/5/12/chartex" xmlns:cx7="http://schemas.microsoft.com/office/drawing/2016/5/13/chartex" xmlns:cx8="http://schemas.microsoft.com/office/drawing/2016/5/14/chartex" xmlns:mc="http://schemas.openxmlformats.org/markup-compatibility/2006" xmlns:aink="http://schemas.microsoft.com/office/drawing/2016/ink" xmlns:am3d="http://schemas.microsoft.com/office/drawing/2017/model3d" xmlns:o="urn:schemas-microsoft-com:office:office" xmlns:r="http://schemas.openxmlformats.org/officeDocument/2006/relationships" xmlns:m="http://schemas.openxmlformats.org/officeDocument/2006/math" xmlns:v="urn:schemas-microsoft-com:vml" xmlns:wp14="http://schemas.microsoft.com/office/word/2010/wordprocessingDrawing" xmlns:wp="http://schemas.openxmlformats.org/drawingml/2006/wordprocessingDrawing" xmlns:w10="urn:schemas-microsoft-com:office:word" xmlns:w="http://schemas.openxmlformats.org/wordprocessingml/2006/main" xmlns:w14="http://schemas.microsoft.com/office/word/2010/wordml" xmlns:w15="http://schemas.microsoft.com/office/word/2012/wordml" xmlns:w16cid="http://schemas.microsoft.com/office/word/2016/wordml/cid" xmlns:w16se="http://schemas.microsoft.com/office/word/2015/wordml/symex" xmlns:wpg="http://schemas.microsoft.com/office/word/2010/wordprocessingGroup" xmlns:wpi="http://schemas.microsoft.com/office/word/2010/wordprocessingInk" xmlns:wne="http://schemas.microsoft.com/office/word/2006/wordml" xmlns:wps="http://schemas.microsoft.com/office/word/2010/wordprocessingShape" mc:Ignorable="w14 w15 w16se w16cid wp14">
+<w:ftr xmlns:wpc="http://schemas.microsoft.com/office/word/2010/wordprocessingCanvas" xmlns:mc="http://schemas.openxmlformats.org/markup-compatibility/2006" xmlns:o="urn:schemas-microsoft-com:office:office" xmlns:r="http://schemas.openxmlformats.org/officeDocument/2006/relationships" xmlns:m="http://schemas.openxmlformats.org/officeDocument/2006/math" xmlns:v="urn:schemas-microsoft-com:vml" xmlns:wp14="http://schemas.microsoft.com/office/word/2010/wordprocessingDrawing" xmlns:wp="http://schemas.openxmlformats.org/drawingml/2006/wordprocessingDrawing" xmlns:w10="urn:schemas-microsoft-com:office:word" xmlns:w="http://schemas.openxmlformats.org/wordprocessingml/2006/main" xmlns:w14="http://schemas.microsoft.com/office/word/2010/wordml" xmlns:w15="http://schemas.microsoft.com/office/word/2012/wordml" xmlns:wpg="http://schemas.microsoft.com/office/word/2010/wordprocessingGroup" xmlns:wpi="http://schemas.microsoft.com/office/word/2010/wordprocessingInk" xmlns:wne="http://schemas.microsoft.com/office/word/2006/wordml" xmlns:wps="http://schemas.microsoft.com/office/word/2010/wordprocessingShape" mc:Ignorable="w14 w15 wp14">
   <w:p>
     <w:pPr>
       <w:pStyle w:val="Footer"/>
@@ -3516,7 +3654,7 @@
 </file>
 
 <file path=word/footer4.xml><?xml version="1.0" encoding="utf-8"?>
-<w:ftr xmlns:wpc="http://schemas.microsoft.com/office/word/2010/wordprocessingCanvas" xmlns:cx="http://schemas.microsoft.com/office/drawing/2014/chartex" xmlns:cx1="http://schemas.microsoft.com/office/drawing/2015/9/8/chartex" xmlns:cx2="http://schemas.microsoft.com/office/drawing/2015/10/21/chartex" xmlns:cx3="http://schemas.microsoft.com/office/drawing/2016/5/9/chartex" xmlns:cx4="http://schemas.microsoft.com/office/drawing/2016/5/10/chartex" xmlns:cx5="http://schemas.microsoft.com/office/drawing/2016/5/11/chartex" xmlns:cx6="http://schemas.microsoft.com/office/drawing/2016/5/12/chartex" xmlns:cx7="http://schemas.microsoft.com/office/drawing/2016/5/13/chartex" xmlns:cx8="http://schemas.microsoft.com/office/drawing/2016/5/14/chartex" xmlns:mc="http://schemas.openxmlformats.org/markup-compatibility/2006" xmlns:aink="http://schemas.microsoft.com/office/drawing/2016/ink" xmlns:am3d="http://schemas.microsoft.com/office/drawing/2017/model3d" xmlns:o="urn:schemas-microsoft-com:office:office" xmlns:r="http://schemas.openxmlformats.org/officeDocument/2006/relationships" xmlns:m="http://schemas.openxmlformats.org/officeDocument/2006/math" xmlns:v="urn:schemas-microsoft-com:vml" xmlns:wp14="http://schemas.microsoft.com/office/word/2010/wordprocessingDrawing" xmlns:wp="http://schemas.openxmlformats.org/drawingml/2006/wordprocessingDrawing" xmlns:w10="urn:schemas-microsoft-com:office:word" xmlns:w="http://schemas.openxmlformats.org/wordprocessingml/2006/main" xmlns:w14="http://schemas.microsoft.com/office/word/2010/wordml" xmlns:w15="http://schemas.microsoft.com/office/word/2012/wordml" xmlns:w16cid="http://schemas.microsoft.com/office/word/2016/wordml/cid" xmlns:w16se="http://schemas.microsoft.com/office/word/2015/wordml/symex" xmlns:wpg="http://schemas.microsoft.com/office/word/2010/wordprocessingGroup" xmlns:wpi="http://schemas.microsoft.com/office/word/2010/wordprocessingInk" xmlns:wne="http://schemas.microsoft.com/office/word/2006/wordml" xmlns:wps="http://schemas.microsoft.com/office/word/2010/wordprocessingShape" mc:Ignorable="w14 w15 w16se w16cid wp14">
+<w:ftr xmlns:wpc="http://schemas.microsoft.com/office/word/2010/wordprocessingCanvas" xmlns:mc="http://schemas.openxmlformats.org/markup-compatibility/2006" xmlns:o="urn:schemas-microsoft-com:office:office" xmlns:r="http://schemas.openxmlformats.org/officeDocument/2006/relationships" xmlns:m="http://schemas.openxmlformats.org/officeDocument/2006/math" xmlns:v="urn:schemas-microsoft-com:vml" xmlns:wp14="http://schemas.microsoft.com/office/word/2010/wordprocessingDrawing" xmlns:wp="http://schemas.openxmlformats.org/drawingml/2006/wordprocessingDrawing" xmlns:w10="urn:schemas-microsoft-com:office:word" xmlns:w="http://schemas.openxmlformats.org/wordprocessingml/2006/main" xmlns:w14="http://schemas.microsoft.com/office/word/2010/wordml" xmlns:w15="http://schemas.microsoft.com/office/word/2012/wordml" xmlns:wpg="http://schemas.microsoft.com/office/word/2010/wordprocessingGroup" xmlns:wpi="http://schemas.microsoft.com/office/word/2010/wordprocessingInk" xmlns:wne="http://schemas.microsoft.com/office/word/2006/wordml" xmlns:wps="http://schemas.microsoft.com/office/word/2010/wordprocessingShape" mc:Ignorable="w14 w15 wp14">
   <w:p>
     <w:pPr>
       <w:pStyle w:val="Footer"/>
@@ -3558,7 +3696,7 @@
 </file>
 
 <file path=word/footnotes.xml><?xml version="1.0" encoding="utf-8"?>
-<w:footnotes xmlns:wpc="http://schemas.microsoft.com/office/word/2010/wordprocessingCanvas" xmlns:cx="http://schemas.microsoft.com/office/drawing/2014/chartex" xmlns:cx1="http://schemas.microsoft.com/office/drawing/2015/9/8/chartex" xmlns:cx2="http://schemas.microsoft.com/office/drawing/2015/10/21/chartex" xmlns:cx3="http://schemas.microsoft.com/office/drawing/2016/5/9/chartex" xmlns:cx4="http://schemas.microsoft.com/office/drawing/2016/5/10/chartex" xmlns:cx5="http://schemas.microsoft.com/office/drawing/2016/5/11/chartex" xmlns:cx6="http://schemas.microsoft.com/office/drawing/2016/5/12/chartex" xmlns:cx7="http://schemas.microsoft.com/office/drawing/2016/5/13/chartex" xmlns:cx8="http://schemas.microsoft.com/office/drawing/2016/5/14/chartex" xmlns:mc="http://schemas.openxmlformats.org/markup-compatibility/2006" xmlns:aink="http://schemas.microsoft.com/office/drawing/2016/ink" xmlns:am3d="http://schemas.microsoft.com/office/drawing/2017/model3d" xmlns:o="urn:schemas-microsoft-com:office:office" xmlns:r="http://schemas.openxmlformats.org/officeDocument/2006/relationships" xmlns:m="http://schemas.openxmlformats.org/officeDocument/2006/math" xmlns:v="urn:schemas-microsoft-com:vml" xmlns:wp14="http://schemas.microsoft.com/office/word/2010/wordprocessingDrawing" xmlns:wp="http://schemas.openxmlformats.org/drawingml/2006/wordprocessingDrawing" xmlns:w10="urn:schemas-microsoft-com:office:word" xmlns:w="http://schemas.openxmlformats.org/wordprocessingml/2006/main" xmlns:w14="http://schemas.microsoft.com/office/word/2010/wordml" xmlns:w15="http://schemas.microsoft.com/office/word/2012/wordml" xmlns:w16cid="http://schemas.microsoft.com/office/word/2016/wordml/cid" xmlns:w16se="http://schemas.microsoft.com/office/word/2015/wordml/symex" xmlns:wpg="http://schemas.microsoft.com/office/word/2010/wordprocessingGroup" xmlns:wpi="http://schemas.microsoft.com/office/word/2010/wordprocessingInk" xmlns:wne="http://schemas.microsoft.com/office/word/2006/wordml" xmlns:wps="http://schemas.microsoft.com/office/word/2010/wordprocessingShape" mc:Ignorable="w14 w15 w16se w16cid wp14">
+<w:footnotes xmlns:wpc="http://schemas.microsoft.com/office/word/2010/wordprocessingCanvas" xmlns:mc="http://schemas.openxmlformats.org/markup-compatibility/2006" xmlns:o="urn:schemas-microsoft-com:office:office" xmlns:r="http://schemas.openxmlformats.org/officeDocument/2006/relationships" xmlns:m="http://schemas.openxmlformats.org/officeDocument/2006/math" xmlns:v="urn:schemas-microsoft-com:vml" xmlns:wp14="http://schemas.microsoft.com/office/word/2010/wordprocessingDrawing" xmlns:wp="http://schemas.openxmlformats.org/drawingml/2006/wordprocessingDrawing" xmlns:w10="urn:schemas-microsoft-com:office:word" xmlns:w="http://schemas.openxmlformats.org/wordprocessingml/2006/main" xmlns:w14="http://schemas.microsoft.com/office/word/2010/wordml" xmlns:w15="http://schemas.microsoft.com/office/word/2012/wordml" xmlns:wpg="http://schemas.microsoft.com/office/word/2010/wordprocessingGroup" xmlns:wpi="http://schemas.microsoft.com/office/word/2010/wordprocessingInk" xmlns:wne="http://schemas.microsoft.com/office/word/2006/wordml" xmlns:wps="http://schemas.microsoft.com/office/word/2010/wordprocessingShape" mc:Ignorable="w14 w15 wp14">
   <w:footnote w:type="separator" w:id="-1">
     <w:p>
       <w:pPr>
@@ -3583,7 +3721,7 @@
 </file>
 
 <file path=word/header1.xml><?xml version="1.0" encoding="utf-8"?>
-<w:hdr xmlns:wpc="http://schemas.microsoft.com/office/word/2010/wordprocessingCanvas" xmlns:cx="http://schemas.microsoft.com/office/drawing/2014/chartex" xmlns:cx1="http://schemas.microsoft.com/office/drawing/2015/9/8/chartex" xmlns:cx2="http://schemas.microsoft.com/office/drawing/2015/10/21/chartex" xmlns:cx3="http://schemas.microsoft.com/office/drawing/2016/5/9/chartex" xmlns:cx4="http://schemas.microsoft.com/office/drawing/2016/5/10/chartex" xmlns:cx5="http://schemas.microsoft.com/office/drawing/2016/5/11/chartex" xmlns:cx6="http://schemas.microsoft.com/office/drawing/2016/5/12/chartex" xmlns:cx7="http://schemas.microsoft.com/office/drawing/2016/5/13/chartex" xmlns:cx8="http://schemas.microsoft.com/office/drawing/2016/5/14/chartex" xmlns:mc="http://schemas.openxmlformats.org/markup-compatibility/2006" xmlns:aink="http://schemas.microsoft.com/office/drawing/2016/ink" xmlns:am3d="http://schemas.microsoft.com/office/drawing/2017/model3d" xmlns:o="urn:schemas-microsoft-com:office:office" xmlns:r="http://schemas.openxmlformats.org/officeDocument/2006/relationships" xmlns:m="http://schemas.openxmlformats.org/officeDocument/2006/math" xmlns:v="urn:schemas-microsoft-com:vml" xmlns:wp14="http://schemas.microsoft.com/office/word/2010/wordprocessingDrawing" xmlns:wp="http://schemas.openxmlformats.org/drawingml/2006/wordprocessingDrawing" xmlns:w10="urn:schemas-microsoft-com:office:word" xmlns:w="http://schemas.openxmlformats.org/wordprocessingml/2006/main" xmlns:w14="http://schemas.microsoft.com/office/word/2010/wordml" xmlns:w15="http://schemas.microsoft.com/office/word/2012/wordml" xmlns:w16cid="http://schemas.microsoft.com/office/word/2016/wordml/cid" xmlns:w16se="http://schemas.microsoft.com/office/word/2015/wordml/symex" xmlns:wpg="http://schemas.microsoft.com/office/word/2010/wordprocessingGroup" xmlns:wpi="http://schemas.microsoft.com/office/word/2010/wordprocessingInk" xmlns:wne="http://schemas.microsoft.com/office/word/2006/wordml" xmlns:wps="http://schemas.microsoft.com/office/word/2010/wordprocessingShape" mc:Ignorable="w14 w15 w16se w16cid wp14">
+<w:hdr xmlns:wpc="http://schemas.microsoft.com/office/word/2010/wordprocessingCanvas" xmlns:mc="http://schemas.openxmlformats.org/markup-compatibility/2006" xmlns:o="urn:schemas-microsoft-com:office:office" xmlns:r="http://schemas.openxmlformats.org/officeDocument/2006/relationships" xmlns:m="http://schemas.openxmlformats.org/officeDocument/2006/math" xmlns:v="urn:schemas-microsoft-com:vml" xmlns:wp14="http://schemas.microsoft.com/office/word/2010/wordprocessingDrawing" xmlns:wp="http://schemas.openxmlformats.org/drawingml/2006/wordprocessingDrawing" xmlns:w10="urn:schemas-microsoft-com:office:word" xmlns:w="http://schemas.openxmlformats.org/wordprocessingml/2006/main" xmlns:w14="http://schemas.microsoft.com/office/word/2010/wordml" xmlns:w15="http://schemas.microsoft.com/office/word/2012/wordml" xmlns:wpg="http://schemas.microsoft.com/office/word/2010/wordprocessingGroup" xmlns:wpi="http://schemas.microsoft.com/office/word/2010/wordprocessingInk" xmlns:wne="http://schemas.microsoft.com/office/word/2006/wordml" xmlns:wps="http://schemas.microsoft.com/office/word/2010/wordprocessingShape" mc:Ignorable="w14 w15 wp14">
   <w:p>
     <w:pPr>
       <w:pStyle w:val="Header"/>
@@ -3692,7 +3830,7 @@
 </file>
 
 <file path=word/header2.xml><?xml version="1.0" encoding="utf-8"?>
-<w:hdr xmlns:wpc="http://schemas.microsoft.com/office/word/2010/wordprocessingCanvas" xmlns:cx="http://schemas.microsoft.com/office/drawing/2014/chartex" xmlns:cx1="http://schemas.microsoft.com/office/drawing/2015/9/8/chartex" xmlns:cx2="http://schemas.microsoft.com/office/drawing/2015/10/21/chartex" xmlns:cx3="http://schemas.microsoft.com/office/drawing/2016/5/9/chartex" xmlns:cx4="http://schemas.microsoft.com/office/drawing/2016/5/10/chartex" xmlns:cx5="http://schemas.microsoft.com/office/drawing/2016/5/11/chartex" xmlns:cx6="http://schemas.microsoft.com/office/drawing/2016/5/12/chartex" xmlns:cx7="http://schemas.microsoft.com/office/drawing/2016/5/13/chartex" xmlns:cx8="http://schemas.microsoft.com/office/drawing/2016/5/14/chartex" xmlns:mc="http://schemas.openxmlformats.org/markup-compatibility/2006" xmlns:aink="http://schemas.microsoft.com/office/drawing/2016/ink" xmlns:am3d="http://schemas.microsoft.com/office/drawing/2017/model3d" xmlns:o="urn:schemas-microsoft-com:office:office" xmlns:r="http://schemas.openxmlformats.org/officeDocument/2006/relationships" xmlns:m="http://schemas.openxmlformats.org/officeDocument/2006/math" xmlns:v="urn:schemas-microsoft-com:vml" xmlns:wp14="http://schemas.microsoft.com/office/word/2010/wordprocessingDrawing" xmlns:wp="http://schemas.openxmlformats.org/drawingml/2006/wordprocessingDrawing" xmlns:w10="urn:schemas-microsoft-com:office:word" xmlns:w="http://schemas.openxmlformats.org/wordprocessingml/2006/main" xmlns:w14="http://schemas.microsoft.com/office/word/2010/wordml" xmlns:w15="http://schemas.microsoft.com/office/word/2012/wordml" xmlns:w16cid="http://schemas.microsoft.com/office/word/2016/wordml/cid" xmlns:w16se="http://schemas.microsoft.com/office/word/2015/wordml/symex" xmlns:wpg="http://schemas.microsoft.com/office/word/2010/wordprocessingGroup" xmlns:wpi="http://schemas.microsoft.com/office/word/2010/wordprocessingInk" xmlns:wne="http://schemas.microsoft.com/office/word/2006/wordml" xmlns:wps="http://schemas.microsoft.com/office/word/2010/wordprocessingShape" mc:Ignorable="w14 w15 w16se w16cid wp14">
+<w:hdr xmlns:wpc="http://schemas.microsoft.com/office/word/2010/wordprocessingCanvas" xmlns:mc="http://schemas.openxmlformats.org/markup-compatibility/2006" xmlns:o="urn:schemas-microsoft-com:office:office" xmlns:r="http://schemas.openxmlformats.org/officeDocument/2006/relationships" xmlns:m="http://schemas.openxmlformats.org/officeDocument/2006/math" xmlns:v="urn:schemas-microsoft-com:vml" xmlns:wp14="http://schemas.microsoft.com/office/word/2010/wordprocessingDrawing" xmlns:wp="http://schemas.openxmlformats.org/drawingml/2006/wordprocessingDrawing" xmlns:w10="urn:schemas-microsoft-com:office:word" xmlns:w="http://schemas.openxmlformats.org/wordprocessingml/2006/main" xmlns:w14="http://schemas.microsoft.com/office/word/2010/wordml" xmlns:w15="http://schemas.microsoft.com/office/word/2012/wordml" xmlns:wpg="http://schemas.microsoft.com/office/word/2010/wordprocessingGroup" xmlns:wpi="http://schemas.microsoft.com/office/word/2010/wordprocessingInk" xmlns:wne="http://schemas.microsoft.com/office/word/2006/wordml" xmlns:wps="http://schemas.microsoft.com/office/word/2010/wordprocessingShape" mc:Ignorable="w14 w15 wp14">
   <w:sdt>
     <w:sdtPr>
       <w:id w:val="-176042910"/>
@@ -3780,7 +3918,7 @@
 </file>
 
 <file path=word/header3.xml><?xml version="1.0" encoding="utf-8"?>
-<w:hdr xmlns:wpc="http://schemas.microsoft.com/office/word/2010/wordprocessingCanvas" xmlns:cx="http://schemas.microsoft.com/office/drawing/2014/chartex" xmlns:cx1="http://schemas.microsoft.com/office/drawing/2015/9/8/chartex" xmlns:cx2="http://schemas.microsoft.com/office/drawing/2015/10/21/chartex" xmlns:cx3="http://schemas.microsoft.com/office/drawing/2016/5/9/chartex" xmlns:cx4="http://schemas.microsoft.com/office/drawing/2016/5/10/chartex" xmlns:cx5="http://schemas.microsoft.com/office/drawing/2016/5/11/chartex" xmlns:cx6="http://schemas.microsoft.com/office/drawing/2016/5/12/chartex" xmlns:cx7="http://schemas.microsoft.com/office/drawing/2016/5/13/chartex" xmlns:cx8="http://schemas.microsoft.com/office/drawing/2016/5/14/chartex" xmlns:mc="http://schemas.openxmlformats.org/markup-compatibility/2006" xmlns:aink="http://schemas.microsoft.com/office/drawing/2016/ink" xmlns:am3d="http://schemas.microsoft.com/office/drawing/2017/model3d" xmlns:o="urn:schemas-microsoft-com:office:office" xmlns:r="http://schemas.openxmlformats.org/officeDocument/2006/relationships" xmlns:m="http://schemas.openxmlformats.org/officeDocument/2006/math" xmlns:v="urn:schemas-microsoft-com:vml" xmlns:wp14="http://schemas.microsoft.com/office/word/2010/wordprocessingDrawing" xmlns:wp="http://schemas.openxmlformats.org/drawingml/2006/wordprocessingDrawing" xmlns:w10="urn:schemas-microsoft-com:office:word" xmlns:w="http://schemas.openxmlformats.org/wordprocessingml/2006/main" xmlns:w14="http://schemas.microsoft.com/office/word/2010/wordml" xmlns:w15="http://schemas.microsoft.com/office/word/2012/wordml" xmlns:w16cid="http://schemas.microsoft.com/office/word/2016/wordml/cid" xmlns:w16se="http://schemas.microsoft.com/office/word/2015/wordml/symex" xmlns:wpg="http://schemas.microsoft.com/office/word/2010/wordprocessingGroup" xmlns:wpi="http://schemas.microsoft.com/office/word/2010/wordprocessingInk" xmlns:wne="http://schemas.microsoft.com/office/word/2006/wordml" xmlns:wps="http://schemas.microsoft.com/office/word/2010/wordprocessingShape" mc:Ignorable="w14 w15 w16se w16cid wp14">
+<w:hdr xmlns:wpc="http://schemas.microsoft.com/office/word/2010/wordprocessingCanvas" xmlns:mc="http://schemas.openxmlformats.org/markup-compatibility/2006" xmlns:o="urn:schemas-microsoft-com:office:office" xmlns:r="http://schemas.openxmlformats.org/officeDocument/2006/relationships" xmlns:m="http://schemas.openxmlformats.org/officeDocument/2006/math" xmlns:v="urn:schemas-microsoft-com:vml" xmlns:wp14="http://schemas.microsoft.com/office/word/2010/wordprocessingDrawing" xmlns:wp="http://schemas.openxmlformats.org/drawingml/2006/wordprocessingDrawing" xmlns:w10="urn:schemas-microsoft-com:office:word" xmlns:w="http://schemas.openxmlformats.org/wordprocessingml/2006/main" xmlns:w14="http://schemas.microsoft.com/office/word/2010/wordml" xmlns:w15="http://schemas.microsoft.com/office/word/2012/wordml" xmlns:wpg="http://schemas.microsoft.com/office/word/2010/wordprocessingGroup" xmlns:wpi="http://schemas.microsoft.com/office/word/2010/wordprocessingInk" xmlns:wne="http://schemas.microsoft.com/office/word/2006/wordml" xmlns:wps="http://schemas.microsoft.com/office/word/2010/wordprocessingShape" mc:Ignorable="w14 w15 wp14">
   <w:p>
     <w:pPr>
       <w:pStyle w:val="Header"/>
@@ -3799,7 +3937,7 @@
 </file>
 
 <file path=word/header4.xml><?xml version="1.0" encoding="utf-8"?>
-<w:hdr xmlns:wpc="http://schemas.microsoft.com/office/word/2010/wordprocessingCanvas" xmlns:cx="http://schemas.microsoft.com/office/drawing/2014/chartex" xmlns:cx1="http://schemas.microsoft.com/office/drawing/2015/9/8/chartex" xmlns:cx2="http://schemas.microsoft.com/office/drawing/2015/10/21/chartex" xmlns:cx3="http://schemas.microsoft.com/office/drawing/2016/5/9/chartex" xmlns:cx4="http://schemas.microsoft.com/office/drawing/2016/5/10/chartex" xmlns:cx5="http://schemas.microsoft.com/office/drawing/2016/5/11/chartex" xmlns:cx6="http://schemas.microsoft.com/office/drawing/2016/5/12/chartex" xmlns:cx7="http://schemas.microsoft.com/office/drawing/2016/5/13/chartex" xmlns:cx8="http://schemas.microsoft.com/office/drawing/2016/5/14/chartex" xmlns:mc="http://schemas.openxmlformats.org/markup-compatibility/2006" xmlns:aink="http://schemas.microsoft.com/office/drawing/2016/ink" xmlns:am3d="http://schemas.microsoft.com/office/drawing/2017/model3d" xmlns:o="urn:schemas-microsoft-com:office:office" xmlns:r="http://schemas.openxmlformats.org/officeDocument/2006/relationships" xmlns:m="http://schemas.openxmlformats.org/officeDocument/2006/math" xmlns:v="urn:schemas-microsoft-com:vml" xmlns:wp14="http://schemas.microsoft.com/office/word/2010/wordprocessingDrawing" xmlns:wp="http://schemas.openxmlformats.org/drawingml/2006/wordprocessingDrawing" xmlns:w10="urn:schemas-microsoft-com:office:word" xmlns:w="http://schemas.openxmlformats.org/wordprocessingml/2006/main" xmlns:w14="http://schemas.microsoft.com/office/word/2010/wordml" xmlns:w15="http://schemas.microsoft.com/office/word/2012/wordml" xmlns:w16cid="http://schemas.microsoft.com/office/word/2016/wordml/cid" xmlns:w16se="http://schemas.microsoft.com/office/word/2015/wordml/symex" xmlns:wpg="http://schemas.microsoft.com/office/word/2010/wordprocessingGroup" xmlns:wpi="http://schemas.microsoft.com/office/word/2010/wordprocessingInk" xmlns:wne="http://schemas.microsoft.com/office/word/2006/wordml" xmlns:wps="http://schemas.microsoft.com/office/word/2010/wordprocessingShape" mc:Ignorable="w14 w15 w16se w16cid wp14">
+<w:hdr xmlns:wpc="http://schemas.microsoft.com/office/word/2010/wordprocessingCanvas" xmlns:mc="http://schemas.openxmlformats.org/markup-compatibility/2006" xmlns:o="urn:schemas-microsoft-com:office:office" xmlns:r="http://schemas.openxmlformats.org/officeDocument/2006/relationships" xmlns:m="http://schemas.openxmlformats.org/officeDocument/2006/math" xmlns:v="urn:schemas-microsoft-com:vml" xmlns:wp14="http://schemas.microsoft.com/office/word/2010/wordprocessingDrawing" xmlns:wp="http://schemas.openxmlformats.org/drawingml/2006/wordprocessingDrawing" xmlns:w10="urn:schemas-microsoft-com:office:word" xmlns:w="http://schemas.openxmlformats.org/wordprocessingml/2006/main" xmlns:w14="http://schemas.microsoft.com/office/word/2010/wordml" xmlns:w15="http://schemas.microsoft.com/office/word/2012/wordml" xmlns:wpg="http://schemas.microsoft.com/office/word/2010/wordprocessingGroup" xmlns:wpi="http://schemas.microsoft.com/office/word/2010/wordprocessingInk" xmlns:wne="http://schemas.microsoft.com/office/word/2006/wordml" xmlns:wps="http://schemas.microsoft.com/office/word/2010/wordprocessingShape" mc:Ignorable="w14 w15 wp14">
   <w:p>
     <w:pPr>
       <w:pStyle w:val="Header"/>
@@ -3826,8 +3964,8 @@
 </file>
 
 <file path=word/numbering.xml><?xml version="1.0" encoding="utf-8"?>
-<w:numbering xmlns:wpc="http://schemas.microsoft.com/office/word/2010/wordprocessingCanvas" xmlns:cx="http://schemas.microsoft.com/office/drawing/2014/chartex" xmlns:cx1="http://schemas.microsoft.com/office/drawing/2015/9/8/chartex" xmlns:cx2="http://schemas.microsoft.com/office/drawing/2015/10/21/chartex" xmlns:cx3="http://schemas.microsoft.com/office/drawing/2016/5/9/chartex" xmlns:cx4="http://schemas.microsoft.com/office/drawing/2016/5/10/chartex" xmlns:cx5="http://schemas.microsoft.com/office/drawing/2016/5/11/chartex" xmlns:cx6="http://schemas.microsoft.com/office/drawing/2016/5/12/chartex" xmlns:cx7="http://schemas.microsoft.com/office/drawing/2016/5/13/chartex" xmlns:cx8="http://schemas.microsoft.com/office/drawing/2016/5/14/chartex" xmlns:mc="http://schemas.openxmlformats.org/markup-compatibility/2006" xmlns:aink="http://schemas.microsoft.com/office/drawing/2016/ink" xmlns:am3d="http://schemas.microsoft.com/office/drawing/2017/model3d" xmlns:o="urn:schemas-microsoft-com:office:office" xmlns:r="http://schemas.openxmlformats.org/officeDocument/2006/relationships" xmlns:m="http://schemas.openxmlformats.org/officeDocument/2006/math" xmlns:v="urn:schemas-microsoft-com:vml" xmlns:wp14="http://schemas.microsoft.com/office/word/2010/wordprocessingDrawing" xmlns:wp="http://schemas.openxmlformats.org/drawingml/2006/wordprocessingDrawing" xmlns:w10="urn:schemas-microsoft-com:office:word" xmlns:w="http://schemas.openxmlformats.org/wordprocessingml/2006/main" xmlns:w14="http://schemas.microsoft.com/office/word/2010/wordml" xmlns:w15="http://schemas.microsoft.com/office/word/2012/wordml" xmlns:w16cid="http://schemas.microsoft.com/office/word/2016/wordml/cid" xmlns:w16se="http://schemas.microsoft.com/office/word/2015/wordml/symex" xmlns:wpg="http://schemas.microsoft.com/office/word/2010/wordprocessingGroup" xmlns:wpi="http://schemas.microsoft.com/office/word/2010/wordprocessingInk" xmlns:wne="http://schemas.microsoft.com/office/word/2006/wordml" xmlns:wps="http://schemas.microsoft.com/office/word/2010/wordprocessingShape" mc:Ignorable="w14 w15 w16se w16cid wp14">
-  <w:abstractNum w:abstractNumId="0" w15:restartNumberingAfterBreak="0">
+<w:numbering xmlns:wpc="http://schemas.microsoft.com/office/word/2010/wordprocessingCanvas" xmlns:mc="http://schemas.openxmlformats.org/markup-compatibility/2006" xmlns:o="urn:schemas-microsoft-com:office:office" xmlns:r="http://schemas.openxmlformats.org/officeDocument/2006/relationships" xmlns:m="http://schemas.openxmlformats.org/officeDocument/2006/math" xmlns:v="urn:schemas-microsoft-com:vml" xmlns:wp14="http://schemas.microsoft.com/office/word/2010/wordprocessingDrawing" xmlns:wp="http://schemas.openxmlformats.org/drawingml/2006/wordprocessingDrawing" xmlns:w10="urn:schemas-microsoft-com:office:word" xmlns:w="http://schemas.openxmlformats.org/wordprocessingml/2006/main" xmlns:w14="http://schemas.microsoft.com/office/word/2010/wordml" xmlns:w15="http://schemas.microsoft.com/office/word/2012/wordml" xmlns:wpg="http://schemas.microsoft.com/office/word/2010/wordprocessingGroup" xmlns:wpi="http://schemas.microsoft.com/office/word/2010/wordprocessingInk" xmlns:wne="http://schemas.microsoft.com/office/word/2006/wordml" xmlns:wps="http://schemas.microsoft.com/office/word/2010/wordprocessingShape" mc:Ignorable="w14 w15 wp14">
+  <w:abstractNum w:abstractNumId="0">
     <w:nsid w:val="18662829"/>
     <w:multiLevelType w:val="multilevel"/>
     <w:tmpl w:val="C8A2618A"/>
@@ -3940,7 +4078,7 @@
       </w:rPr>
     </w:lvl>
   </w:abstractNum>
-  <w:abstractNum w:abstractNumId="1" w15:restartNumberingAfterBreak="0">
+  <w:abstractNum w:abstractNumId="1">
     <w:nsid w:val="1DD36113"/>
     <w:multiLevelType w:val="multilevel"/>
     <w:tmpl w:val="DAC2E668"/>
@@ -4053,7 +4191,7 @@
       </w:rPr>
     </w:lvl>
   </w:abstractNum>
-  <w:abstractNum w:abstractNumId="2" w15:restartNumberingAfterBreak="0">
+  <w:abstractNum w:abstractNumId="2">
     <w:nsid w:val="28C13EC8"/>
     <w:multiLevelType w:val="hybridMultilevel"/>
     <w:tmpl w:val="865E69E6"/>
@@ -4142,7 +4280,7 @@
       </w:pPr>
     </w:lvl>
   </w:abstractNum>
-  <w:abstractNum w:abstractNumId="3" w15:restartNumberingAfterBreak="0">
+  <w:abstractNum w:abstractNumId="3">
     <w:nsid w:val="378A615A"/>
     <w:multiLevelType w:val="multilevel"/>
     <w:tmpl w:val="DAC2E668"/>
@@ -4255,7 +4393,7 @@
       </w:rPr>
     </w:lvl>
   </w:abstractNum>
-  <w:abstractNum w:abstractNumId="4" w15:restartNumberingAfterBreak="0">
+  <w:abstractNum w:abstractNumId="4">
     <w:nsid w:val="3B7419DE"/>
     <w:multiLevelType w:val="hybridMultilevel"/>
     <w:tmpl w:val="99E439D8"/>
@@ -4344,7 +4482,7 @@
       </w:pPr>
     </w:lvl>
   </w:abstractNum>
-  <w:abstractNum w:abstractNumId="5" w15:restartNumberingAfterBreak="0">
+  <w:abstractNum w:abstractNumId="5">
     <w:nsid w:val="66755C75"/>
     <w:multiLevelType w:val="multilevel"/>
     <w:tmpl w:val="752234CE"/>
@@ -4479,7 +4617,7 @@
 </file>
 
 <file path=word/styles.xml><?xml version="1.0" encoding="utf-8"?>
-<w:styles xmlns:mc="http://schemas.openxmlformats.org/markup-compatibility/2006" xmlns:r="http://schemas.openxmlformats.org/officeDocument/2006/relationships" xmlns:w="http://schemas.openxmlformats.org/wordprocessingml/2006/main" xmlns:w14="http://schemas.microsoft.com/office/word/2010/wordml" xmlns:w15="http://schemas.microsoft.com/office/word/2012/wordml" xmlns:w16cid="http://schemas.microsoft.com/office/word/2016/wordml/cid" xmlns:w16se="http://schemas.microsoft.com/office/word/2015/wordml/symex" mc:Ignorable="w14 w15 w16se w16cid">
+<w:styles xmlns:mc="http://schemas.openxmlformats.org/markup-compatibility/2006" xmlns:r="http://schemas.openxmlformats.org/officeDocument/2006/relationships" xmlns:w="http://schemas.openxmlformats.org/wordprocessingml/2006/main" xmlns:w14="http://schemas.microsoft.com/office/word/2010/wordml" xmlns:w15="http://schemas.microsoft.com/office/word/2012/wordml" mc:Ignorable="w14 w15">
   <w:docDefaults>
     <w:rPrDefault>
       <w:rPr>
@@ -4495,7 +4633,7 @@
       </w:pPr>
     </w:pPrDefault>
   </w:docDefaults>
-  <w:latentStyles w:defLockedState="0" w:defUIPriority="99" w:defSemiHidden="0" w:defUnhideWhenUsed="0" w:defQFormat="0" w:count="376">
+  <w:latentStyles w:defLockedState="0" w:defUIPriority="99" w:defSemiHidden="0" w:defUnhideWhenUsed="0" w:defQFormat="0" w:count="371">
     <w:lsdException w:name="Normal" w:uiPriority="0" w:qFormat="1"/>
     <w:lsdException w:name="heading 1" w:uiPriority="9" w:qFormat="1"/>
     <w:lsdException w:name="heading 2" w:semiHidden="1" w:uiPriority="9" w:unhideWhenUsed="1" w:qFormat="1"/>
@@ -4650,7 +4788,7 @@
     <w:lsdException w:name="Table Web 2" w:semiHidden="1" w:unhideWhenUsed="1"/>
     <w:lsdException w:name="Table Web 3" w:semiHidden="1" w:unhideWhenUsed="1"/>
     <w:lsdException w:name="Balloon Text" w:semiHidden="1" w:unhideWhenUsed="1"/>
-    <w:lsdException w:name="Table Grid" w:semiHidden="1" w:uiPriority="39" w:unhideWhenUsed="1"/>
+    <w:lsdException w:name="Table Grid" w:uiPriority="39"/>
     <w:lsdException w:name="Table Theme" w:semiHidden="1" w:unhideWhenUsed="1"/>
     <w:lsdException w:name="Placeholder Text" w:semiHidden="1"/>
     <w:lsdException w:name="No Spacing" w:uiPriority="1" w:qFormat="1"/>
@@ -4867,11 +5005,6 @@
     <w:lsdException w:name="List Table 5 Dark Accent 6" w:uiPriority="50"/>
     <w:lsdException w:name="List Table 6 Colorful Accent 6" w:uiPriority="51"/>
     <w:lsdException w:name="List Table 7 Colorful Accent 6" w:uiPriority="52"/>
-    <w:lsdException w:name="Mention" w:semiHidden="1" w:unhideWhenUsed="1"/>
-    <w:lsdException w:name="Smart Hyperlink" w:semiHidden="1" w:unhideWhenUsed="1"/>
-    <w:lsdException w:name="Hashtag" w:semiHidden="1" w:unhideWhenUsed="1"/>
-    <w:lsdException w:name="Unresolved Mention" w:semiHidden="1" w:unhideWhenUsed="1"/>
-    <w:lsdException w:name="Smart Link" w:semiHidden="1" w:unhideWhenUsed="1"/>
   </w:latentStyles>
   <w:style w:type="paragraph" w:default="1" w:styleId="Normal">
     <w:name w:val="Normal"/>

</xml_diff>